<commit_message>
expanding options for control treatment name
</commit_message>
<xml_diff>
--- a/MEA Deveopment spike list to mc0.docx
+++ b/MEA Deveopment spike list to mc0.docx
@@ -8050,8 +8050,6 @@
         </w:rPr>
         <w:t xml:space="preserve">If the assays have different names across the different experiments, then create a new file for one set of experiments with the same name and then append to that file for those with a different name.     </w:t>
       </w:r>
-      <w:bookmarkStart w:id="7" w:name="_GoBack"/>
-      <w:bookmarkEnd w:id="7"/>
     </w:p>
     <w:p>
       <w:pPr>
@@ -8106,7 +8104,7 @@
           <w:rFonts w:ascii="Calibri" w:eastAsia="Times New Roman" w:hAnsi="Calibri" w:cs="Calibri"/>
         </w:rPr>
       </w:pPr>
-      <w:commentRangeStart w:id="8"/>
+      <w:commentRangeStart w:id="7"/>
       <w:r>
         <w:rPr>
           <w:rFonts w:ascii="Times New Roman" w:eastAsia="Times New Roman" w:hAnsi="Times New Roman" w:cs="Times New Roman"/>
@@ -8115,7 +8113,7 @@
         </w:rPr>
         <w:t>A dialog box will ask for the input cytotoxicity data</w:t>
       </w:r>
-      <w:commentRangeEnd w:id="8"/>
+      <w:commentRangeEnd w:id="7"/>
     </w:p>
     <w:p>
       <w:pPr>
@@ -8134,91 +8132,91 @@
         <w:rPr>
           <w:rStyle w:val="CommentReference"/>
         </w:rPr>
+        <w:commentReference w:id="7"/>
+      </w:r>
+      <w:r>
+        <w:rPr>
+          <w:rFonts w:ascii="Times New Roman" w:eastAsia="Times New Roman" w:hAnsi="Times New Roman" w:cs="Times New Roman"/>
+          <w:color w:val="000000"/>
+          <w:shd w:val="clear" w:color="auto" w:fill="FFFFFF"/>
+        </w:rPr>
+        <w:t xml:space="preserve"> </w:t>
+      </w:r>
+      <w:r>
+        <w:rPr>
+          <w:rFonts w:ascii="Times New Roman" w:eastAsia="Times New Roman" w:hAnsi="Times New Roman" w:cs="Times New Roman"/>
+          <w:color w:val="000000"/>
+          <w:shd w:val="clear" w:color="auto" w:fill="FFFFFF"/>
+        </w:rPr>
+        <w:t>If following Option 1, select all</w:t>
+      </w:r>
+      <w:r>
+        <w:rPr>
+          <w:rFonts w:ascii="Times New Roman" w:eastAsia="Times New Roman" w:hAnsi="Times New Roman" w:cs="Times New Roman"/>
+          <w:color w:val="000000"/>
+          <w:shd w:val="clear" w:color="auto" w:fill="FFFFFF"/>
+        </w:rPr>
+        <w:t xml:space="preserve"> </w:t>
+      </w:r>
+      <w:r>
+        <w:rPr>
+          <w:rFonts w:ascii="Times New Roman" w:eastAsia="Times New Roman" w:hAnsi="Times New Roman" w:cs="Times New Roman"/>
+          <w:color w:val="000000"/>
+          <w:shd w:val="clear" w:color="auto" w:fill="FFFFFF"/>
+        </w:rPr>
+        <w:t xml:space="preserve">files that have the specified </w:t>
+      </w:r>
+      <w:proofErr w:type="spellStart"/>
+      <w:r>
+        <w:rPr>
+          <w:rFonts w:ascii="Times New Roman" w:eastAsia="Times New Roman" w:hAnsi="Times New Roman" w:cs="Times New Roman"/>
+          <w:color w:val="000000"/>
+          <w:shd w:val="clear" w:color="auto" w:fill="FFFFFF"/>
+        </w:rPr>
+        <w:t>sheetdata</w:t>
+      </w:r>
+      <w:proofErr w:type="spellEnd"/>
+      <w:r>
+        <w:rPr>
+          <w:rFonts w:ascii="Times New Roman" w:eastAsia="Times New Roman" w:hAnsi="Times New Roman" w:cs="Times New Roman"/>
+          <w:color w:val="000000"/>
+          <w:shd w:val="clear" w:color="auto" w:fill="FFFFFF"/>
+        </w:rPr>
+        <w:t xml:space="preserve">, </w:t>
+      </w:r>
+      <w:proofErr w:type="spellStart"/>
+      <w:r>
+        <w:rPr>
+          <w:rFonts w:ascii="Times New Roman" w:eastAsia="Times New Roman" w:hAnsi="Times New Roman" w:cs="Times New Roman"/>
+          <w:color w:val="000000"/>
+          <w:shd w:val="clear" w:color="auto" w:fill="FFFFFF"/>
+        </w:rPr>
+        <w:t>ABname</w:t>
+      </w:r>
+      <w:proofErr w:type="spellEnd"/>
+      <w:r>
+        <w:rPr>
+          <w:rFonts w:ascii="Times New Roman" w:eastAsia="Times New Roman" w:hAnsi="Times New Roman" w:cs="Times New Roman"/>
+          <w:color w:val="000000"/>
+          <w:shd w:val="clear" w:color="auto" w:fill="FFFFFF"/>
+        </w:rPr>
+        <w:t xml:space="preserve">, and </w:t>
+      </w:r>
+      <w:proofErr w:type="spellStart"/>
+      <w:r>
+        <w:rPr>
+          <w:rFonts w:ascii="Times New Roman" w:eastAsia="Times New Roman" w:hAnsi="Times New Roman" w:cs="Times New Roman"/>
+          <w:color w:val="000000"/>
+          <w:shd w:val="clear" w:color="auto" w:fill="FFFFFF"/>
+        </w:rPr>
+        <w:t>LDHname</w:t>
+      </w:r>
+      <w:proofErr w:type="spellEnd"/>
+      <w:r>
+        <w:rPr>
+          <w:rStyle w:val="CommentReference"/>
+        </w:rPr>
         <w:commentReference w:id="8"/>
-      </w:r>
-      <w:r>
-        <w:rPr>
-          <w:rFonts w:ascii="Times New Roman" w:eastAsia="Times New Roman" w:hAnsi="Times New Roman" w:cs="Times New Roman"/>
-          <w:color w:val="000000"/>
-          <w:shd w:val="clear" w:color="auto" w:fill="FFFFFF"/>
-        </w:rPr>
-        <w:t xml:space="preserve"> </w:t>
-      </w:r>
-      <w:r>
-        <w:rPr>
-          <w:rFonts w:ascii="Times New Roman" w:eastAsia="Times New Roman" w:hAnsi="Times New Roman" w:cs="Times New Roman"/>
-          <w:color w:val="000000"/>
-          <w:shd w:val="clear" w:color="auto" w:fill="FFFFFF"/>
-        </w:rPr>
-        <w:t>If following Option 1, select all</w:t>
-      </w:r>
-      <w:r>
-        <w:rPr>
-          <w:rFonts w:ascii="Times New Roman" w:eastAsia="Times New Roman" w:hAnsi="Times New Roman" w:cs="Times New Roman"/>
-          <w:color w:val="000000"/>
-          <w:shd w:val="clear" w:color="auto" w:fill="FFFFFF"/>
-        </w:rPr>
-        <w:t xml:space="preserve"> </w:t>
-      </w:r>
-      <w:r>
-        <w:rPr>
-          <w:rFonts w:ascii="Times New Roman" w:eastAsia="Times New Roman" w:hAnsi="Times New Roman" w:cs="Times New Roman"/>
-          <w:color w:val="000000"/>
-          <w:shd w:val="clear" w:color="auto" w:fill="FFFFFF"/>
-        </w:rPr>
-        <w:t xml:space="preserve">files that have the specified </w:t>
-      </w:r>
-      <w:proofErr w:type="spellStart"/>
-      <w:r>
-        <w:rPr>
-          <w:rFonts w:ascii="Times New Roman" w:eastAsia="Times New Roman" w:hAnsi="Times New Roman" w:cs="Times New Roman"/>
-          <w:color w:val="000000"/>
-          <w:shd w:val="clear" w:color="auto" w:fill="FFFFFF"/>
-        </w:rPr>
-        <w:t>sheetdata</w:t>
-      </w:r>
-      <w:proofErr w:type="spellEnd"/>
-      <w:r>
-        <w:rPr>
-          <w:rFonts w:ascii="Times New Roman" w:eastAsia="Times New Roman" w:hAnsi="Times New Roman" w:cs="Times New Roman"/>
-          <w:color w:val="000000"/>
-          <w:shd w:val="clear" w:color="auto" w:fill="FFFFFF"/>
-        </w:rPr>
-        <w:t xml:space="preserve">, </w:t>
-      </w:r>
-      <w:proofErr w:type="spellStart"/>
-      <w:r>
-        <w:rPr>
-          <w:rFonts w:ascii="Times New Roman" w:eastAsia="Times New Roman" w:hAnsi="Times New Roman" w:cs="Times New Roman"/>
-          <w:color w:val="000000"/>
-          <w:shd w:val="clear" w:color="auto" w:fill="FFFFFF"/>
-        </w:rPr>
-        <w:t>ABname</w:t>
-      </w:r>
-      <w:proofErr w:type="spellEnd"/>
-      <w:r>
-        <w:rPr>
-          <w:rFonts w:ascii="Times New Roman" w:eastAsia="Times New Roman" w:hAnsi="Times New Roman" w:cs="Times New Roman"/>
-          <w:color w:val="000000"/>
-          <w:shd w:val="clear" w:color="auto" w:fill="FFFFFF"/>
-        </w:rPr>
-        <w:t xml:space="preserve">, and </w:t>
-      </w:r>
-      <w:proofErr w:type="spellStart"/>
-      <w:r>
-        <w:rPr>
-          <w:rFonts w:ascii="Times New Roman" w:eastAsia="Times New Roman" w:hAnsi="Times New Roman" w:cs="Times New Roman"/>
-          <w:color w:val="000000"/>
-          <w:shd w:val="clear" w:color="auto" w:fill="FFFFFF"/>
-        </w:rPr>
-        <w:t>LDHname</w:t>
-      </w:r>
-      <w:proofErr w:type="spellEnd"/>
-      <w:r>
-        <w:rPr>
-          <w:rStyle w:val="CommentReference"/>
-        </w:rPr>
-        <w:commentReference w:id="9"/>
       </w:r>
     </w:p>
     <w:p>
@@ -8673,8 +8671,8 @@
           <w:szCs w:val="16"/>
         </w:rPr>
       </w:pPr>
+      <w:commentRangeStart w:id="9"/>
       <w:commentRangeStart w:id="10"/>
-      <w:commentRangeStart w:id="11"/>
       <w:r>
         <w:rPr>
           <w:rFonts w:ascii="Times New Roman" w:eastAsia="Times New Roman" w:hAnsi="Times New Roman" w:cs="Times New Roman"/>
@@ -8743,19 +8741,19 @@
         </w:rPr>
         <w:t xml:space="preserve"> to the input cytotoxicity file created in step 5</w:t>
       </w:r>
+      <w:commentRangeEnd w:id="9"/>
       <w:commentRangeEnd w:id="10"/>
-      <w:commentRangeEnd w:id="11"/>
       <w:r>
         <w:rPr>
           <w:rStyle w:val="CommentReference"/>
         </w:rPr>
+        <w:commentReference w:id="9"/>
+      </w:r>
+      <w:r>
+        <w:rPr>
+          <w:rStyle w:val="CommentReference"/>
+        </w:rPr>
         <w:commentReference w:id="10"/>
-      </w:r>
-      <w:r>
-        <w:rPr>
-          <w:rStyle w:val="CommentReference"/>
-        </w:rPr>
-        <w:commentReference w:id="11"/>
       </w:r>
     </w:p>
     <w:p>
@@ -8788,6 +8786,14 @@
           <w:bCs/>
           <w:szCs w:val="16"/>
         </w:rPr>
+        <w:t>default_</w:t>
+      </w:r>
+      <w:r>
+        <w:rPr>
+          <w:rFonts w:ascii="Times New Roman" w:eastAsia="Times New Roman" w:hAnsi="Times New Roman" w:cs="Times New Roman"/>
+          <w:bCs/>
+          <w:szCs w:val="16"/>
+        </w:rPr>
         <w:t>ControlTreatmentName</w:t>
       </w:r>
       <w:proofErr w:type="spellEnd"/>
@@ -8797,24 +8803,170 @@
           <w:bCs/>
           <w:szCs w:val="16"/>
         </w:rPr>
-        <w:t xml:space="preserve"> to the name of the vehicle control used in your </w:t>
-      </w:r>
-      <w:commentRangeStart w:id="12"/>
+        <w:t xml:space="preserve"> to the name of the</w:t>
+      </w:r>
       <w:r>
         <w:rPr>
           <w:rFonts w:ascii="Times New Roman" w:eastAsia="Times New Roman" w:hAnsi="Times New Roman" w:cs="Times New Roman"/>
           <w:bCs/>
           <w:szCs w:val="16"/>
         </w:rPr>
+        <w:t xml:space="preserve"> most common</w:t>
+      </w:r>
+      <w:r>
+        <w:rPr>
+          <w:rFonts w:ascii="Times New Roman" w:eastAsia="Times New Roman" w:hAnsi="Times New Roman" w:cs="Times New Roman"/>
+          <w:bCs/>
+          <w:szCs w:val="16"/>
+        </w:rPr>
+        <w:t xml:space="preserve"> vehicle control used in your </w:t>
+      </w:r>
+      <w:commentRangeStart w:id="11"/>
+      <w:r>
+        <w:rPr>
+          <w:rFonts w:ascii="Times New Roman" w:eastAsia="Times New Roman" w:hAnsi="Times New Roman" w:cs="Times New Roman"/>
+          <w:bCs/>
+          <w:szCs w:val="16"/>
+        </w:rPr>
         <w:t>experiment</w:t>
       </w:r>
-      <w:commentRangeEnd w:id="12"/>
+      <w:commentRangeEnd w:id="11"/>
       <w:r>
         <w:rPr>
           <w:rStyle w:val="CommentReference"/>
         </w:rPr>
-        <w:commentReference w:id="12"/>
-      </w:r>
+        <w:commentReference w:id="11"/>
+      </w:r>
+      <w:r>
+        <w:rPr>
+          <w:rFonts w:ascii="Times New Roman" w:eastAsia="Times New Roman" w:hAnsi="Times New Roman" w:cs="Times New Roman"/>
+          <w:bCs/>
+          <w:szCs w:val="16"/>
+        </w:rPr>
+        <w:t xml:space="preserve"> (usually DMSO)</w:t>
+      </w:r>
+    </w:p>
+    <w:p>
+      <w:pPr>
+        <w:pStyle w:val="ListParagraph"/>
+        <w:numPr>
+          <w:ilvl w:val="1"/>
+          <w:numId w:val="1"/>
+        </w:numPr>
+        <w:spacing w:after="0" w:line="240" w:lineRule="auto"/>
+        <w:divId w:val="885335659"/>
+        <w:rPr>
+          <w:rFonts w:ascii="Times New Roman" w:eastAsia="Times New Roman" w:hAnsi="Times New Roman" w:cs="Times New Roman"/>
+          <w:bCs/>
+          <w:szCs w:val="16"/>
+        </w:rPr>
+      </w:pPr>
+      <w:r>
+        <w:rPr>
+          <w:rFonts w:ascii="Times New Roman" w:eastAsia="Times New Roman" w:hAnsi="Times New Roman" w:cs="Times New Roman"/>
+          <w:bCs/>
+          <w:szCs w:val="16"/>
+        </w:rPr>
+        <w:t xml:space="preserve">If there are some compounds that have a vehicle control other than the default, enter the compound names as a string vector in the variable </w:t>
+      </w:r>
+      <w:proofErr w:type="spellStart"/>
+      <w:r>
+        <w:rPr>
+          <w:rFonts w:ascii="Times New Roman" w:eastAsia="Times New Roman" w:hAnsi="Times New Roman" w:cs="Times New Roman"/>
+          <w:bCs/>
+          <w:szCs w:val="16"/>
+        </w:rPr>
+        <w:t>different_vehicleControlCompounds</w:t>
+      </w:r>
+      <w:proofErr w:type="spellEnd"/>
+      <w:r>
+        <w:rPr>
+          <w:rFonts w:ascii="Times New Roman" w:eastAsia="Times New Roman" w:hAnsi="Times New Roman" w:cs="Times New Roman"/>
+          <w:bCs/>
+          <w:szCs w:val="16"/>
+        </w:rPr>
+        <w:t>. If there are no other vehicle controls used, leave this variable as an empty list (</w:t>
+      </w:r>
+      <w:proofErr w:type="gramStart"/>
+      <w:r>
+        <w:rPr>
+          <w:rFonts w:ascii="Times New Roman" w:eastAsia="Times New Roman" w:hAnsi="Times New Roman" w:cs="Times New Roman"/>
+          <w:bCs/>
+          <w:szCs w:val="16"/>
+        </w:rPr>
+        <w:t>c(</w:t>
+      </w:r>
+      <w:proofErr w:type="gramEnd"/>
+      <w:r>
+        <w:rPr>
+          <w:rFonts w:ascii="Times New Roman" w:eastAsia="Times New Roman" w:hAnsi="Times New Roman" w:cs="Times New Roman"/>
+          <w:bCs/>
+          <w:szCs w:val="16"/>
+        </w:rPr>
+        <w:t>) ).</w:t>
+      </w:r>
+    </w:p>
+    <w:p>
+      <w:pPr>
+        <w:pStyle w:val="ListParagraph"/>
+        <w:numPr>
+          <w:ilvl w:val="1"/>
+          <w:numId w:val="1"/>
+        </w:numPr>
+        <w:spacing w:after="0" w:line="240" w:lineRule="auto"/>
+        <w:divId w:val="885335659"/>
+        <w:rPr>
+          <w:rFonts w:ascii="Times New Roman" w:eastAsia="Times New Roman" w:hAnsi="Times New Roman" w:cs="Times New Roman"/>
+          <w:bCs/>
+          <w:szCs w:val="16"/>
+        </w:rPr>
+      </w:pPr>
+      <w:r>
+        <w:rPr>
+          <w:rFonts w:ascii="Times New Roman" w:eastAsia="Times New Roman" w:hAnsi="Times New Roman" w:cs="Times New Roman"/>
+          <w:bCs/>
+          <w:szCs w:val="16"/>
+        </w:rPr>
+        <w:t xml:space="preserve">Add the corresponding vehicle control names to the variable </w:t>
+      </w:r>
+      <w:proofErr w:type="spellStart"/>
+      <w:r>
+        <w:rPr>
+          <w:rFonts w:ascii="Times New Roman" w:eastAsia="Times New Roman" w:hAnsi="Times New Roman" w:cs="Times New Roman"/>
+          <w:bCs/>
+          <w:szCs w:val="16"/>
+        </w:rPr>
+        <w:t>different_vehicleControls</w:t>
+      </w:r>
+      <w:proofErr w:type="spellEnd"/>
+      <w:r>
+        <w:rPr>
+          <w:rFonts w:ascii="Times New Roman" w:eastAsia="Times New Roman" w:hAnsi="Times New Roman" w:cs="Times New Roman"/>
+          <w:bCs/>
+          <w:szCs w:val="16"/>
+        </w:rPr>
+        <w:t xml:space="preserve">. There should be a one to one correspondence between the control treatment names in this list and the </w:t>
+      </w:r>
+      <w:proofErr w:type="spellStart"/>
+      <w:r>
+        <w:rPr>
+          <w:rFonts w:ascii="Times New Roman" w:eastAsia="Times New Roman" w:hAnsi="Times New Roman" w:cs="Times New Roman"/>
+          <w:bCs/>
+          <w:szCs w:val="16"/>
+        </w:rPr>
+        <w:t>different_vehicleControlCompounds</w:t>
+      </w:r>
+      <w:proofErr w:type="spellEnd"/>
+      <w:r>
+        <w:rPr>
+          <w:rFonts w:ascii="Times New Roman" w:eastAsia="Times New Roman" w:hAnsi="Times New Roman" w:cs="Times New Roman"/>
+          <w:bCs/>
+          <w:szCs w:val="16"/>
+        </w:rPr>
+        <w:t xml:space="preserve"> list.</w:t>
+      </w:r>
+      <w:bookmarkStart w:id="12" w:name="_GoBack"/>
+      <w:bookmarkEnd w:id="12"/>
     </w:p>
     <w:p>
       <w:pPr>
@@ -8837,6 +8989,7 @@
           <w:bCs/>
           <w:szCs w:val="16"/>
         </w:rPr>
+        <w:lastRenderedPageBreak/>
         <w:t>Source</w:t>
       </w:r>
       <w:r>
@@ -8951,24 +9104,6 @@
         </w:rPr>
         <w:t xml:space="preserve">currently set to the </w:t>
       </w:r>
-      <w:proofErr w:type="spellStart"/>
-      <w:r>
-        <w:rPr>
-          <w:rFonts w:ascii="Times New Roman" w:eastAsia="Times New Roman" w:hAnsi="Times New Roman" w:cs="Times New Roman"/>
-          <w:bCs/>
-          <w:szCs w:val="16"/>
-        </w:rPr>
-        <w:t>the</w:t>
-      </w:r>
-      <w:proofErr w:type="spellEnd"/>
-      <w:r>
-        <w:rPr>
-          <w:rFonts w:ascii="Times New Roman" w:eastAsia="Times New Roman" w:hAnsi="Times New Roman" w:cs="Times New Roman"/>
-          <w:bCs/>
-          <w:szCs w:val="16"/>
-        </w:rPr>
-        <w:t xml:space="preserve"> </w:t>
-      </w:r>
       <w:r>
         <w:rPr>
           <w:rFonts w:ascii="Times New Roman" w:eastAsia="Times New Roman" w:hAnsi="Times New Roman" w:cs="Times New Roman"/>
@@ -9061,7 +9196,6 @@
           <w:color w:val="000000"/>
           <w:shd w:val="clear" w:color="auto" w:fill="FFFFFF"/>
         </w:rPr>
-        <w:lastRenderedPageBreak/>
         <w:t xml:space="preserve">Step </w:t>
       </w:r>
       <w:r>
@@ -10061,6 +10195,7 @@
           <w:color w:val="000000"/>
           <w:shd w:val="clear" w:color="auto" w:fill="FFFFFF"/>
         </w:rPr>
+        <w:lastRenderedPageBreak/>
         <w:t xml:space="preserve">In the USER INPUT section, set the </w:t>
       </w:r>
       <w:r>
@@ -10264,7 +10399,6 @@
           <w:color w:val="000000"/>
           <w:shd w:val="clear" w:color="auto" w:fill="FFFFFF"/>
         </w:rPr>
-        <w:lastRenderedPageBreak/>
         <w:t xml:space="preserve">Set the </w:t>
       </w:r>
       <w:proofErr w:type="spellStart"/>
@@ -10772,7 +10906,7 @@
       </w:r>
     </w:p>
   </w:comment>
-  <w:comment w:id="8" w:author="Carpenter, Amy" w:date="2019-12-13T18:16:00Z" w:initials="CA">
+  <w:comment w:id="7" w:author="Carpenter, Amy" w:date="2019-12-13T18:16:00Z" w:initials="CA">
     <w:p>
       <w:pPr>
         <w:pStyle w:val="CommentText"/>
@@ -10788,7 +10922,7 @@
       </w:r>
     </w:p>
   </w:comment>
-  <w:comment w:id="9" w:author="Martin, Melissa" w:date="2019-12-09T16:43:00Z" w:initials="MM">
+  <w:comment w:id="8" w:author="Martin, Melissa" w:date="2019-12-09T16:43:00Z" w:initials="MM">
     <w:p>
       <w:pPr>
         <w:pStyle w:val="CommentText"/>
@@ -10801,6 +10935,30 @@
       </w:r>
       <w:r>
         <w:t>Can these all go in a combined Cytotox folder?</w:t>
+      </w:r>
+    </w:p>
+  </w:comment>
+  <w:comment w:id="9" w:author="Martin, Melissa" w:date="2019-12-09T11:38:00Z" w:initials="MM">
+    <w:p>
+      <w:pPr>
+        <w:pStyle w:val="CommentText"/>
+      </w:pPr>
+      <w:r>
+        <w:rPr>
+          <w:rStyle w:val="CommentReference"/>
+        </w:rPr>
+        <w:annotationRef/>
+      </w:r>
+      <w:r>
+        <w:t xml:space="preserve">Can these be left blank and I can choose them on a </w:t>
+      </w:r>
+      <w:proofErr w:type="gramStart"/>
+      <w:r>
+        <w:t>pop up</w:t>
+      </w:r>
+      <w:proofErr w:type="gramEnd"/>
+      <w:r>
+        <w:t xml:space="preserve"> menu? </w:t>
       </w:r>
     </w:p>
   </w:comment>
@@ -10816,35 +10974,11 @@
         <w:annotationRef/>
       </w:r>
       <w:r>
-        <w:t xml:space="preserve">Can these be left blank and I can choose them on a </w:t>
-      </w:r>
-      <w:proofErr w:type="gramStart"/>
-      <w:r>
-        <w:t>pop up</w:t>
-      </w:r>
-      <w:proofErr w:type="gramEnd"/>
-      <w:r>
-        <w:t xml:space="preserve"> menu? </w:t>
+        <w:t>Can these be left blank and I can choose them on a pop up menu? Also, do the AUC and Cytotox files as well as the new summary file all need to be in the same folder?</w:t>
       </w:r>
     </w:p>
   </w:comment>
-  <w:comment w:id="11" w:author="Martin, Melissa" w:date="2019-12-09T11:38:00Z" w:initials="MM">
-    <w:p>
-      <w:pPr>
-        <w:pStyle w:val="CommentText"/>
-      </w:pPr>
-      <w:r>
-        <w:rPr>
-          <w:rStyle w:val="CommentReference"/>
-        </w:rPr>
-        <w:annotationRef/>
-      </w:r>
-      <w:r>
-        <w:t>Can these be left blank and I can choose them on a pop up menu? Also, do the AUC and Cytotox files as well as the new summary file all need to be in the same folder?</w:t>
-      </w:r>
-    </w:p>
-  </w:comment>
-  <w:comment w:id="12" w:author="Martin, Melissa" w:date="2019-12-09T11:42:00Z" w:initials="MM">
+  <w:comment w:id="11" w:author="Martin, Melissa" w:date="2019-12-09T11:42:00Z" w:initials="MM">
     <w:p>
       <w:pPr>
         <w:pStyle w:val="CommentText"/>
@@ -14869,11 +15003,6 @@
 </file>
 
 <file path=customXml/item1.xml><?xml version="1.0" encoding="utf-8"?>
-<?mso-contentType ?>
-<SharedContentType xmlns="Microsoft.SharePoint.Taxonomy.ContentTypeSync" SourceId="29f62856-1543-49d4-a736-4569d363f533" ContentTypeId="0x0101" PreviousValue="false"/>
-</file>
-
-<file path=customXml/item2.xml><?xml version="1.0" encoding="utf-8"?>
 <ct:contentTypeSchema xmlns:ct="http://schemas.microsoft.com/office/2006/metadata/contentType" xmlns:ma="http://schemas.microsoft.com/office/2006/metadata/properties/metaAttributes" ct:_="" ma:_="" ma:contentTypeName="Document" ma:contentTypeID="0x010100E01168D991953D4B95498DC7DC77DD75" ma:contentTypeVersion="2" ma:contentTypeDescription="Create a new document." ma:contentTypeScope="" ma:versionID="028ad5defe0c18c5a7a753517735b780">
   <xsd:schema xmlns:xsd="http://www.w3.org/2001/XMLSchema" xmlns:xs="http://www.w3.org/2001/XMLSchema" xmlns:p="http://schemas.microsoft.com/office/2006/metadata/properties" xmlns:ns1="http://schemas.microsoft.com/sharepoint/v3" xmlns:ns3="4ffa91fb-a0ff-4ac5-b2db-65c790d184a4" xmlns:ns4="http://schemas.microsoft.com/sharepoint.v3" xmlns:ns5="http://schemas.microsoft.com/sharepoint/v3/fields" targetNamespace="http://schemas.microsoft.com/office/2006/metadata/properties" ma:root="true" ma:fieldsID="d774feeb822e5ada8282371dceec9c35" ns1:_="" ns3:_="" ns4:_="" ns5:_="">
     <xsd:import namespace="http://schemas.microsoft.com/sharepoint/v3"/>
@@ -15216,7 +15345,21 @@
 </ct:contentTypeSchema>
 </file>
 
+<file path=customXml/item2.xml><?xml version="1.0" encoding="utf-8"?>
+<?mso-contentType ?>
+<SharedContentType xmlns="Microsoft.SharePoint.Taxonomy.ContentTypeSync" SourceId="29f62856-1543-49d4-a736-4569d363f533" ContentTypeId="0x0101" PreviousValue="false"/>
+</file>
+
 <file path=customXml/item3.xml><?xml version="1.0" encoding="utf-8"?>
+<?mso-contentType ?>
+<FormTemplates xmlns="http://schemas.microsoft.com/sharepoint/v3/contenttype/forms">
+  <Display>DocumentLibraryForm</Display>
+  <Edit>DocumentLibraryForm</Edit>
+  <New>DocumentLibraryForm</New>
+</FormTemplates>
+</file>
+
+<file path=customXml/item4.xml><?xml version="1.0" encoding="utf-8"?>
 <p:properties xmlns:p="http://schemas.microsoft.com/office/2006/metadata/properties" xmlns:xsi="http://www.w3.org/2001/XMLSchema-instance" xmlns:pc="http://schemas.microsoft.com/office/infopath/2007/PartnerControls">
   <documentManagement>
     <_Source xmlns="http://schemas.microsoft.com/sharepoint/v3/fields" xsi:nil="true"/>
@@ -15255,24 +15398,7 @@
 </p:properties>
 </file>
 
-<file path=customXml/item4.xml><?xml version="1.0" encoding="utf-8"?>
-<?mso-contentType ?>
-<FormTemplates xmlns="http://schemas.microsoft.com/sharepoint/v3/contenttype/forms">
-  <Display>DocumentLibraryForm</Display>
-  <Edit>DocumentLibraryForm</Edit>
-  <New>DocumentLibraryForm</New>
-</FormTemplates>
-</file>
-
 <file path=customXml/itemProps1.xml><?xml version="1.0" encoding="utf-8"?>
-<ds:datastoreItem xmlns:ds="http://schemas.openxmlformats.org/officeDocument/2006/customXml" ds:itemID="{CF633E52-6B05-4859-AD76-DF95EF93680A}">
-  <ds:schemaRefs>
-    <ds:schemaRef ds:uri="Microsoft.SharePoint.Taxonomy.ContentTypeSync"/>
-  </ds:schemaRefs>
-</ds:datastoreItem>
-</file>
-
-<file path=customXml/itemProps2.xml><?xml version="1.0" encoding="utf-8"?>
 <ds:datastoreItem xmlns:ds="http://schemas.openxmlformats.org/officeDocument/2006/customXml" ds:itemID="{56173039-EBED-46B8-8EB0-403225FC2F95}">
   <ds:schemaRefs>
     <ds:schemaRef ds:uri="http://schemas.microsoft.com/office/2006/metadata/contentType"/>
@@ -15293,7 +15419,23 @@
 </ds:datastoreItem>
 </file>
 
+<file path=customXml/itemProps2.xml><?xml version="1.0" encoding="utf-8"?>
+<ds:datastoreItem xmlns:ds="http://schemas.openxmlformats.org/officeDocument/2006/customXml" ds:itemID="{CF633E52-6B05-4859-AD76-DF95EF93680A}">
+  <ds:schemaRefs>
+    <ds:schemaRef ds:uri="Microsoft.SharePoint.Taxonomy.ContentTypeSync"/>
+  </ds:schemaRefs>
+</ds:datastoreItem>
+</file>
+
 <file path=customXml/itemProps3.xml><?xml version="1.0" encoding="utf-8"?>
+<ds:datastoreItem xmlns:ds="http://schemas.openxmlformats.org/officeDocument/2006/customXml" ds:itemID="{2FA84D03-62F6-4178-84E7-2F2372AFB1C7}">
+  <ds:schemaRefs>
+    <ds:schemaRef ds:uri="http://schemas.microsoft.com/sharepoint/v3/contenttype/forms"/>
+  </ds:schemaRefs>
+</ds:datastoreItem>
+</file>
+
+<file path=customXml/itemProps4.xml><?xml version="1.0" encoding="utf-8"?>
 <ds:datastoreItem xmlns:ds="http://schemas.openxmlformats.org/officeDocument/2006/customXml" ds:itemID="{69209EA5-C8F4-49CE-BE37-28F247CF82AF}">
   <ds:schemaRefs>
     <ds:schemaRef ds:uri="http://purl.org/dc/terms/"/>
@@ -15310,12 +15452,4 @@
     <ds:schemaRef ds:uri="http://purl.org/dc/dcmitype/"/>
   </ds:schemaRefs>
 </ds:datastoreItem>
-</file>
-
-<file path=customXml/itemProps4.xml><?xml version="1.0" encoding="utf-8"?>
-<ds:datastoreItem xmlns:ds="http://schemas.openxmlformats.org/officeDocument/2006/customXml" ds:itemID="{2FA84D03-62F6-4178-84E7-2F2372AFB1C7}">
-  <ds:schemaRefs>
-    <ds:schemaRef ds:uri="http://schemas.microsoft.com/sharepoint/v3/contenttype/forms"/>
-  </ds:schemaRefs>
-</ds:datastoreItem>
 </file>
</xml_diff>